<commit_message>
Assignment for logistic regression
</commit_message>
<xml_diff>
--- a/Assignment_Neamoth(162-15-8202.docx
+++ b/Assignment_Neamoth(162-15-8202.docx
@@ -485,17 +485,6 @@
     </w:p>
     <w:p>
       <w:pPr>
-        <w:spacing w:after="0" w:line="240" w:lineRule="auto"/>
-        <w:jc w:val="center"/>
-        <w:rPr>
-          <w:rFonts w:ascii="Times New Roman" w:hAnsi="Times New Roman"/>
-          <w:sz w:val="36"/>
-          <w:szCs w:val="36"/>
-        </w:rPr>
-      </w:pPr>
-    </w:p>
-    <w:p>
-      <w:pPr>
         <w:pStyle w:val="Heading1"/>
         <w:jc w:val="center"/>
         <w:rPr>
@@ -613,55 +602,85 @@
         <w:t xml:space="preserve">It is used for predicting the categorical </w:t>
       </w:r>
       <w:r>
-        <w:t xml:space="preserve">depended variable using a given set of </w:t>
-      </w:r>
+        <w:t>depended variable using a given set of independent variable.</w:t>
+      </w:r>
+    </w:p>
+    <w:p>
       <w:proofErr w:type="gramStart"/>
       <w:r>
-        <w:t>independent</w:t>
+        <w:t>Ex.</w:t>
       </w:r>
       <w:proofErr w:type="gramEnd"/>
       <w:r>
-        <w:t xml:space="preserve"> variable.</w:t>
-      </w:r>
-    </w:p>
-    <w:p>
+        <w:t xml:space="preserve"> Some is COVID positive or not.</w:t>
+      </w:r>
+    </w:p>
+    <w:p>
+      <w:r>
+        <w:rPr>
+          <w:b/>
+        </w:rPr>
+        <w:t xml:space="preserve">Logistic </w:t>
+      </w:r>
       <w:proofErr w:type="gramStart"/>
       <w:r>
-        <w:t>Ex.</w:t>
+        <w:rPr>
+          <w:b/>
+        </w:rPr>
+        <w:t xml:space="preserve">Regression </w:t>
+      </w:r>
+      <w:r>
+        <w:t xml:space="preserve"> is</w:t>
       </w:r>
       <w:proofErr w:type="gramEnd"/>
       <w:r>
-        <w:t xml:space="preserve"> Some is COVID positive or not.</w:t>
-      </w:r>
-    </w:p>
-    <w:p>
-      <w:r>
-        <w:rPr>
-          <w:b/>
-        </w:rPr>
-        <w:t xml:space="preserve">Logistic </w:t>
+        <w:t xml:space="preserve"> a Binary Classification model to predict an output Yes/no or 0/1. But </w:t>
       </w:r>
       <w:proofErr w:type="gramStart"/>
       <w:r>
-        <w:rPr>
-          <w:b/>
-        </w:rPr>
-        <w:t xml:space="preserve">Regression </w:t>
-      </w:r>
-      <w:r>
-        <w:t xml:space="preserve"> is</w:t>
+        <w:t>now a days</w:t>
       </w:r>
       <w:proofErr w:type="gramEnd"/>
       <w:r>
-        <w:t xml:space="preserve"> a Binary Classification model to predict an output Yes/no or 0/1. But </w:t>
+        <w:t xml:space="preserve"> we are also using this method for multi-class prediction also </w:t>
+      </w:r>
+    </w:p>
+    <w:p>
+      <w:r>
+        <w:rPr>
+          <w:highlight w:val="yellow"/>
+        </w:rPr>
+        <w:t>Why do we call it Logistic Regression?</w:t>
+      </w:r>
+    </w:p>
+    <w:p>
+      <w:r>
+        <w:t xml:space="preserve">It’s a classification problem but we are still calling it with regression because </w:t>
       </w:r>
       <w:proofErr w:type="gramStart"/>
       <w:r>
-        <w:t>now a days</w:t>
+        <w:t>its concept match</w:t>
       </w:r>
       <w:proofErr w:type="gramEnd"/>
       <w:r>
-        <w:t xml:space="preserve"> we are also using this method for multi-class prediction also </w:t>
+        <w:t xml:space="preserve"> with linear regression. And the 2</w:t>
+      </w:r>
+      <w:r>
+        <w:rPr>
+          <w:vertAlign w:val="superscript"/>
+        </w:rPr>
+        <w:t>nd</w:t>
+      </w:r>
+      <w:r>
+        <w:t xml:space="preserve"> reason is </w:t>
+      </w:r>
+      <w:proofErr w:type="gramStart"/>
+      <w:r>
+        <w:t>its</w:t>
+      </w:r>
+      <w:proofErr w:type="gramEnd"/>
+      <w:r>
+        <w:t xml:space="preserve"> predict a probability what regression do.</w:t>
       </w:r>
     </w:p>
     <w:p>
@@ -669,65 +688,41 @@
         <w:rPr>
           <w:highlight w:val="yellow"/>
         </w:rPr>
-        <w:t>Why do we call it Logistic Regression?</w:t>
-      </w:r>
-    </w:p>
-    <w:p>
-      <w:r>
-        <w:t xml:space="preserve">It’s a classification problem but we are still calling it with regression because </w:t>
-      </w:r>
-      <w:proofErr w:type="gramStart"/>
-      <w:r>
-        <w:t>its concept match</w:t>
-      </w:r>
-      <w:proofErr w:type="gramEnd"/>
-      <w:r>
-        <w:t xml:space="preserve"> with linear regression. And the 2</w:t>
-      </w:r>
-      <w:r>
-        <w:rPr>
-          <w:vertAlign w:val="superscript"/>
-        </w:rPr>
-        <w:t>nd</w:t>
-      </w:r>
-      <w:r>
-        <w:t xml:space="preserve"> reason is </w:t>
-      </w:r>
-      <w:proofErr w:type="gramStart"/>
-      <w:r>
-        <w:t>its</w:t>
-      </w:r>
-      <w:proofErr w:type="gramEnd"/>
-      <w:r>
-        <w:t xml:space="preserve"> predict a probability what regression do.</w:t>
-      </w:r>
-    </w:p>
-    <w:p>
-      <w:r>
+        <w:t>What make logistic regression unique?</w:t>
+      </w:r>
+      <w:r>
+        <w:t xml:space="preserve"> </w:t>
+      </w:r>
+    </w:p>
+    <w:p>
+      <w:r>
+        <w:t>The main thing is that is logistic regression we can predict some value to understand is that positive or negative. For example, we have some input for today’s raining probability. We trained out model with that input’s and the probability of raining is 0.01%. So we know that there will be no raining today. That’s how logistic regression works.</w:t>
+      </w:r>
+      <w:r>
+        <w:t xml:space="preserve">  </w:t>
+      </w:r>
+    </w:p>
+    <w:p/>
+    <w:p>
+      <w:pPr>
         <w:rPr>
           <w:highlight w:val="yellow"/>
         </w:rPr>
-        <w:t>What make logistic regression unique?</w:t>
-      </w:r>
-      <w:r>
-        <w:t xml:space="preserve"> </w:t>
-      </w:r>
-    </w:p>
-    <w:p>
-      <w:r>
-        <w:t>The main thing is that is logistic regression we can predict some value to understand is that positive or negative. For example, we have some input for today’s raining probability. We trained out model with that input’s and the probability of raining is 0.01%. So we know that there will be no raining today. That’s how logistic regression works.</w:t>
-      </w:r>
-      <w:r>
-        <w:t xml:space="preserve">  </w:t>
-      </w:r>
-    </w:p>
-    <w:p/>
-    <w:p/>
-    <w:p>
-      <w:r>
+      </w:pPr>
+    </w:p>
+    <w:p>
+      <w:pPr>
         <w:rPr>
           <w:highlight w:val="yellow"/>
         </w:rPr>
+      </w:pPr>
+    </w:p>
+    <w:p>
+      <w:r>
+        <w:rPr>
+          <w:highlight w:val="yellow"/>
+        </w:rPr>
+        <w:lastRenderedPageBreak/>
         <w:t>The python’</w:t>
       </w:r>
       <w:r>
@@ -1058,6 +1053,7 @@
           <w:b/>
           <w:noProof/>
         </w:rPr>
+        <w:lastRenderedPageBreak/>
         <w:pict>
           <v:shapetype id="_x0000_t67" coordsize="21600,21600" o:spt="67" adj="16200,5400" path="m0@0l@1@0@1,0@2,0@2@0,21600@0,10800,21600xe">
             <v:stroke joinstyle="miter"/>
@@ -1208,7 +1204,6 @@
         <w:rPr>
           <w:b/>
         </w:rPr>
-        <w:lastRenderedPageBreak/>
         <w:t xml:space="preserve">       Level      Independent variable</w:t>
       </w:r>
     </w:p>
@@ -1366,6 +1361,7 @@
         <w:rPr>
           <w:b/>
         </w:rPr>
+        <w:lastRenderedPageBreak/>
         <w:t xml:space="preserve">Sigmoid Function Equation:  </w:t>
       </w:r>
       <m:oMath>
@@ -1450,7 +1446,6 @@
     </w:p>
     <w:p>
       <w:r>
-        <w:lastRenderedPageBreak/>
         <w:t xml:space="preserve">When the value of x is </w:t>
       </w:r>
       <w:proofErr w:type="gramStart"/>

</xml_diff>